<commit_message>
Updated SYM-1 IO Type T doc
</commit_message>
<xml_diff>
--- a/SYM1/SYM-1 IO Type A Manual.docx
+++ b/SYM1/SYM-1 IO Type A Manual.docx
@@ -55,7 +55,10 @@
         <w:t xml:space="preserve"> communication, a mono 3.5mm jack for cassette audio out, a mono 3.5mm jack for cassette audio in and </w:t>
       </w:r>
       <w:r>
-        <w:t xml:space="preserve">Commodore IEC plug for connection to a Commodore floppy disk drive or an SD2IEC.  </w:t>
+        <w:t>Commodore IEC plug for connection to a Commodore floppy disk drive or an SD2IEC</w:t>
+      </w:r>
+      <w:r>
+        <w:t xml:space="preserve"> using </w:t>
       </w:r>
       <w:proofErr w:type="spellStart"/>
       <w:r>
@@ -63,7 +66,26 @@
       </w:r>
       <w:proofErr w:type="spellEnd"/>
       <w:r>
+        <w:t xml:space="preserve">.  </w:t>
+      </w:r>
+      <w:proofErr w:type="spellStart"/>
+      <w:r>
+        <w:t>SymDOS</w:t>
+      </w:r>
+      <w:proofErr w:type="spellEnd"/>
+      <w:r>
         <w:t xml:space="preserve"> functionality requires RAM at $9000 or a burned EPROM addressable at $9000.</w:t>
+      </w:r>
+      <w:r>
+        <w:t xml:space="preserve">  I recommend </w:t>
+      </w:r>
+      <w:proofErr w:type="spellStart"/>
+      <w:r>
+        <w:t>Corsham</w:t>
+      </w:r>
+      <w:proofErr w:type="spellEnd"/>
+      <w:r>
+        <w:t xml:space="preserve"> Tech’s SYM-1/AIM-65 RAM Board.</w:t>
       </w:r>
     </w:p>
     <w:p>
@@ -98,7 +120,13 @@
       </w:r>
       <w:proofErr w:type="spellEnd"/>
       <w:r>
-        <w:t>/line depending on how you are loading data from your terminal.  Once connected push &lt;CR&gt; on your SYM-1 then &lt;Shift&gt;&lt;Jump&gt;&lt;1&gt; a dot should appear in your terminal.  Right now, you are connected to the SYM-1 at 110 bps, which is SLOW.  To change the connection speed</w:t>
+        <w:t>/line depending on how you are loading data from your terminal.  Once connected push &lt;CR&gt; on your SYM-1 then &lt;Shift&gt;&lt;Jump&gt;&lt;1&gt;</w:t>
+      </w:r>
+      <w:r>
+        <w:t>&lt;CR&gt;</w:t>
+      </w:r>
+      <w:r>
+        <w:t xml:space="preserve"> a dot should appear in your terminal.  Right now, you are connected to the SYM-1 at 110 bps, which is SLOW.  To change the connection speed</w:t>
       </w:r>
       <w:r>
         <w:t xml:space="preserve"> in your terminal type M A651 and then enter XX where XX is the number in the below table representing the speed you want to use.  Then use Control-Z to cycle through the speeds until you have reached the matching speed.</w:t>
@@ -491,6 +519,7 @@
       </w:r>
       <w:proofErr w:type="spellStart"/>
       <w:r>
+        <w:lastRenderedPageBreak/>
         <w:t>SymDOS</w:t>
       </w:r>
       <w:proofErr w:type="spellEnd"/>
@@ -503,11 +532,7 @@
       </w:r>
       <w:proofErr w:type="spellEnd"/>
       <w:r>
-        <w:t xml:space="preserve"> format, a wav file in SYM-1 tape format and an Intel Hex file for </w:t>
-      </w:r>
-      <w:r>
-        <w:lastRenderedPageBreak/>
-        <w:t xml:space="preserve">burning to an 4k EPROM.  Load the software however is convenient and start it using G 9000 at the monitor once the software is loaded into memory.  Included on the USB stick is the </w:t>
+        <w:t xml:space="preserve"> format, a wav file in SYM-1 tape format and an Intel Hex file for burning to an 4k EPROM.  Load the software however is convenient and start it using G 9000 at the monitor once the software is loaded into memory.  Included on the USB stick is the </w:t>
       </w:r>
       <w:proofErr w:type="spellStart"/>
       <w:r>

</xml_diff>